<commit_message>
applicaiton des commantaires dans Case Complete.
</commit_message>
<xml_diff>
--- a/Project Specification.docx
+++ b/Project Specification.docx
@@ -171,7 +171,6 @@
                     <w:dataBinding w:prefixMappings="xmlns:ns0='http://schemas.openxmlformats.org/package/2006/metadata/core-properties' xmlns:ns1='http://purl.org/dc/elements/1.1/'" w:xpath="/ns0:coreProperties[1]/ns1:title[1]" w:storeItemID="{6C3C8BC8-F283-45AE-878A-BAB7291924A1}"/>
                     <w:text/>
                   </w:sdtPr>
-                  <w:sdtEndPr/>
                   <w:sdtContent>
                     <w:r>
                       <w:rPr>
@@ -400,7 +399,6 @@
           <w:docPartUnique/>
         </w:docPartObj>
       </w:sdtPr>
-      <w:sdtEndPr/>
       <w:sdtContent>
         <w:p>
           <w:pPr>
@@ -4766,6 +4764,47 @@
     </w:sdt>
     <w:p>
       <w:pPr>
+        <w:spacing w:after="200" w:line="276" w:lineRule="auto"/>
+        <w:rPr>
+          <w:caps/>
+          <w:sz w:val="20"/>
+        </w:rPr>
+      </w:pPr>
+      <w:r>
+        <w:br w:type="page"/>
+      </w:r>
+    </w:p>
+    <w:p>
+      <w:pPr>
+        <w:pStyle w:val="En-ttedetabledesmatires"/>
+      </w:pPr>
+      <w:r>
+        <w:lastRenderedPageBreak/>
+        <w:t>Diagrammes</w:t>
+      </w:r>
+    </w:p>
+    <w:p>
+      <w:pPr>
+        <w:pStyle w:val="Tabledesillustrations"/>
+        <w:tabs>
+          <w:tab w:val="right" w:pos="10070"/>
+        </w:tabs>
+        <w:rPr>
+          <w:b/>
+          <w:sz w:val="22"/>
+        </w:rPr>
+      </w:pPr>
+      <w:r>
+        <w:rPr>
+          <w:b/>
+          <w:sz w:val="23"/>
+          <w:szCs w:val="23"/>
+        </w:rPr>
+        <w:t>Général</w:t>
+      </w:r>
+    </w:p>
+    <w:p>
+      <w:pPr>
         <w:pStyle w:val="Tabledesillustrations"/>
         <w:tabs>
           <w:tab w:val="right" w:pos="10070"/>
@@ -4779,6 +4818,9 @@
           <w:lang w:val="fr-CA" w:eastAsia="fr-CA"/>
         </w:rPr>
       </w:pPr>
+      <w:r>
+        <w:tab/>
+      </w:r>
       <w:r>
         <w:fldChar w:fldCharType="begin"/>
       </w:r>
@@ -4861,6 +4903,12 @@
           <w:lang w:val="fr-CA" w:eastAsia="fr-CA"/>
         </w:rPr>
       </w:pPr>
+      <w:r>
+        <w:rPr>
+          <w:noProof/>
+        </w:rPr>
+        <w:tab/>
+      </w:r>
       <w:hyperlink w:anchor="_Toc435433898" w:history="1">
         <w:r>
           <w:rPr>
@@ -4945,6 +4993,28 @@
         <w:tabs>
           <w:tab w:val="right" w:pos="10070"/>
         </w:tabs>
+        <w:ind w:left="0" w:firstLine="0"/>
+        <w:rPr>
+          <w:b/>
+          <w:sz w:val="23"/>
+          <w:szCs w:val="23"/>
+        </w:rPr>
+      </w:pPr>
+      <w:r>
+        <w:rPr>
+          <w:b/>
+          <w:sz w:val="23"/>
+          <w:szCs w:val="23"/>
+        </w:rPr>
+        <w:t>Activité</w:t>
+      </w:r>
+    </w:p>
+    <w:p>
+      <w:pPr>
+        <w:pStyle w:val="Tabledesillustrations"/>
+        <w:tabs>
+          <w:tab w:val="right" w:pos="10070"/>
+        </w:tabs>
         <w:rPr>
           <w:rFonts w:eastAsiaTheme="minorEastAsia" w:cstheme="minorBidi"/>
           <w:caps w:val="0"/>
@@ -4954,6 +5024,9 @@
           <w:lang w:val="fr-CA" w:eastAsia="fr-CA"/>
         </w:rPr>
       </w:pPr>
+      <w:r>
+        <w:tab/>
+      </w:r>
       <w:hyperlink w:anchor="_Toc435433909" w:history="1">
         <w:r>
           <w:rPr>
@@ -5027,6 +5100,12 @@
           <w:lang w:val="fr-CA" w:eastAsia="fr-CA"/>
         </w:rPr>
       </w:pPr>
+      <w:r>
+        <w:t xml:space="preserve">  </w:t>
+      </w:r>
+      <w:r>
+        <w:tab/>
+      </w:r>
       <w:hyperlink w:anchor="_Toc435433910" w:history="1">
         <w:r>
           <w:rPr>
@@ -5100,6 +5179,12 @@
           <w:lang w:val="fr-CA" w:eastAsia="fr-CA"/>
         </w:rPr>
       </w:pPr>
+      <w:r>
+        <w:t xml:space="preserve">  </w:t>
+      </w:r>
+      <w:r>
+        <w:tab/>
+      </w:r>
       <w:hyperlink w:anchor="_Toc435433911" w:history="1">
         <w:r>
           <w:rPr>
@@ -5173,6 +5258,12 @@
           <w:lang w:val="fr-CA" w:eastAsia="fr-CA"/>
         </w:rPr>
       </w:pPr>
+      <w:r>
+        <w:t xml:space="preserve">  </w:t>
+      </w:r>
+      <w:r>
+        <w:tab/>
+      </w:r>
       <w:hyperlink w:anchor="_Toc435433912" w:history="1">
         <w:r>
           <w:rPr>
@@ -5246,6 +5337,12 @@
           <w:lang w:val="fr-CA" w:eastAsia="fr-CA"/>
         </w:rPr>
       </w:pPr>
+      <w:r>
+        <w:t xml:space="preserve">  </w:t>
+      </w:r>
+      <w:r>
+        <w:tab/>
+      </w:r>
       <w:hyperlink w:anchor="_Toc435433913" w:history="1">
         <w:r>
           <w:rPr>
@@ -5319,6 +5416,12 @@
           <w:lang w:val="fr-CA" w:eastAsia="fr-CA"/>
         </w:rPr>
       </w:pPr>
+      <w:r>
+        <w:t xml:space="preserve">  </w:t>
+      </w:r>
+      <w:r>
+        <w:tab/>
+      </w:r>
       <w:hyperlink w:anchor="_Toc435433914" w:history="1">
         <w:r>
           <w:rPr>
@@ -5392,6 +5495,12 @@
           <w:lang w:val="fr-CA" w:eastAsia="fr-CA"/>
         </w:rPr>
       </w:pPr>
+      <w:r>
+        <w:t xml:space="preserve">  </w:t>
+      </w:r>
+      <w:r>
+        <w:tab/>
+      </w:r>
       <w:hyperlink w:anchor="_Toc435433915" w:history="1">
         <w:r>
           <w:rPr>
@@ -5465,6 +5574,12 @@
           <w:lang w:val="fr-CA" w:eastAsia="fr-CA"/>
         </w:rPr>
       </w:pPr>
+      <w:r>
+        <w:t xml:space="preserve">  </w:t>
+      </w:r>
+      <w:r>
+        <w:tab/>
+      </w:r>
       <w:hyperlink w:anchor="_Toc435433916" w:history="1">
         <w:r>
           <w:rPr>
@@ -5538,6 +5653,12 @@
           <w:lang w:val="fr-CA" w:eastAsia="fr-CA"/>
         </w:rPr>
       </w:pPr>
+      <w:r>
+        <w:t xml:space="preserve">  </w:t>
+      </w:r>
+      <w:r>
+        <w:tab/>
+      </w:r>
       <w:hyperlink w:anchor="_Toc435433917" w:history="1">
         <w:r>
           <w:rPr>
@@ -5611,6 +5732,9 @@
           <w:lang w:val="fr-CA" w:eastAsia="fr-CA"/>
         </w:rPr>
       </w:pPr>
+      <w:r>
+        <w:tab/>
+      </w:r>
       <w:hyperlink w:anchor="_Toc435433918" w:history="1">
         <w:r>
           <w:rPr>
@@ -5684,6 +5808,9 @@
           <w:lang w:val="fr-CA" w:eastAsia="fr-CA"/>
         </w:rPr>
       </w:pPr>
+      <w:r>
+        <w:tab/>
+      </w:r>
       <w:hyperlink w:anchor="_Toc435433919" w:history="1">
         <w:r>
           <w:rPr>
@@ -5757,6 +5884,9 @@
           <w:lang w:val="fr-CA" w:eastAsia="fr-CA"/>
         </w:rPr>
       </w:pPr>
+      <w:r>
+        <w:tab/>
+      </w:r>
       <w:hyperlink w:anchor="_Toc435433920" w:history="1">
         <w:r>
           <w:rPr>
@@ -5830,6 +5960,9 @@
           <w:lang w:val="fr-CA" w:eastAsia="fr-CA"/>
         </w:rPr>
       </w:pPr>
+      <w:r>
+        <w:tab/>
+      </w:r>
       <w:hyperlink w:anchor="_Toc435433921" w:history="1">
         <w:r>
           <w:rPr>
@@ -5903,6 +6036,9 @@
           <w:lang w:val="fr-CA" w:eastAsia="fr-CA"/>
         </w:rPr>
       </w:pPr>
+      <w:r>
+        <w:tab/>
+      </w:r>
       <w:hyperlink w:anchor="_Toc435433922" w:history="1">
         <w:r>
           <w:rPr>
@@ -5976,6 +6112,9 @@
           <w:lang w:val="fr-CA" w:eastAsia="fr-CA"/>
         </w:rPr>
       </w:pPr>
+      <w:r>
+        <w:tab/>
+      </w:r>
       <w:hyperlink w:anchor="_Toc435433923" w:history="1">
         <w:r>
           <w:rPr>
@@ -6049,6 +6188,9 @@
           <w:lang w:val="fr-CA" w:eastAsia="fr-CA"/>
         </w:rPr>
       </w:pPr>
+      <w:r>
+        <w:tab/>
+      </w:r>
       <w:hyperlink w:anchor="_Toc435433924" w:history="1">
         <w:r>
           <w:rPr>
@@ -6122,6 +6264,9 @@
           <w:lang w:val="fr-CA" w:eastAsia="fr-CA"/>
         </w:rPr>
       </w:pPr>
+      <w:r>
+        <w:tab/>
+      </w:r>
       <w:hyperlink w:anchor="_Toc435433925" w:history="1">
         <w:r>
           <w:rPr>
@@ -6195,6 +6340,9 @@
           <w:lang w:val="fr-CA" w:eastAsia="fr-CA"/>
         </w:rPr>
       </w:pPr>
+      <w:r>
+        <w:tab/>
+      </w:r>
       <w:hyperlink w:anchor="_Toc435433926" w:history="1">
         <w:r>
           <w:rPr>
@@ -6268,6 +6416,9 @@
           <w:lang w:val="fr-CA" w:eastAsia="fr-CA"/>
         </w:rPr>
       </w:pPr>
+      <w:r>
+        <w:tab/>
+      </w:r>
       <w:hyperlink w:anchor="_Toc435433927" w:history="1">
         <w:r>
           <w:rPr>
@@ -6341,6 +6492,9 @@
           <w:lang w:val="fr-CA" w:eastAsia="fr-CA"/>
         </w:rPr>
       </w:pPr>
+      <w:r>
+        <w:tab/>
+      </w:r>
       <w:hyperlink w:anchor="_Toc435433928" w:history="1">
         <w:r>
           <w:rPr>
@@ -6414,6 +6568,9 @@
           <w:lang w:val="fr-CA" w:eastAsia="fr-CA"/>
         </w:rPr>
       </w:pPr>
+      <w:r>
+        <w:tab/>
+      </w:r>
       <w:hyperlink w:anchor="_Toc435433929" w:history="1">
         <w:r>
           <w:rPr>
@@ -7483,6 +7640,8 @@
           </wp:inline>
         </w:drawing>
       </w:r>
+      <w:bookmarkStart w:id="6" w:name="_GoBack"/>
+      <w:bookmarkEnd w:id="6"/>
     </w:p>
     <w:p>
       <w:pPr>
@@ -7492,7 +7651,7 @@
           <w:sz w:val="24"/>
         </w:rPr>
       </w:pPr>
-      <w:bookmarkStart w:id="6" w:name="_Toc435433909"/>
+      <w:bookmarkStart w:id="7" w:name="_Toc435433909"/>
       <w:r>
         <w:rPr>
           <w:sz w:val="24"/>
@@ -7536,7 +7695,7 @@
         </w:rPr>
         <w:t xml:space="preserve"> OUVERTURE DE SESSION</w:t>
       </w:r>
-      <w:bookmarkEnd w:id="6"/>
+      <w:bookmarkEnd w:id="7"/>
     </w:p>
     <w:p/>
     <w:p>
@@ -7558,14 +7717,14 @@
       <w:pPr>
         <w:pStyle w:val="Titre2"/>
       </w:pPr>
-      <w:bookmarkStart w:id="7" w:name="_Toc435433823"/>
+      <w:bookmarkStart w:id="8" w:name="_Toc435433823"/>
       <w:r>
         <w:lastRenderedPageBreak/>
         <w:t>Fiches</w:t>
       </w:r>
-      <w:bookmarkEnd w:id="7"/>
-    </w:p>
-    <w:bookmarkStart w:id="8" w:name="_Toc435433824"/>
+      <w:bookmarkEnd w:id="8"/>
+    </w:p>
+    <w:bookmarkStart w:id="9" w:name="_Toc435433824"/>
     <w:p>
       <w:pPr>
         <w:pStyle w:val="Titre3"/>
@@ -7670,7 +7829,7 @@
       <w:r>
         <w:t>UC-7 - Créer une fiche de maintenance</w:t>
       </w:r>
-      <w:bookmarkEnd w:id="8"/>
+      <w:bookmarkEnd w:id="9"/>
     </w:p>
     <w:p>
       <w:pPr>
@@ -8896,7 +9055,7 @@
           <w:sz w:val="24"/>
         </w:rPr>
       </w:pPr>
-      <w:bookmarkStart w:id="9" w:name="_Toc435433910"/>
+      <w:bookmarkStart w:id="10" w:name="_Toc435433910"/>
       <w:r>
         <w:rPr>
           <w:sz w:val="24"/>
@@ -8940,10 +9099,10 @@
         </w:rPr>
         <w:t xml:space="preserve"> CRÉER FICHE DE MAITENANCE</w:t>
       </w:r>
-      <w:bookmarkEnd w:id="9"/>
+      <w:bookmarkEnd w:id="10"/>
     </w:p>
     <w:p/>
-    <w:bookmarkStart w:id="10" w:name="_Toc435433825"/>
+    <w:bookmarkStart w:id="11" w:name="_Toc435433825"/>
     <w:p>
       <w:pPr>
         <w:pStyle w:val="Titre3"/>
@@ -9049,7 +9208,7 @@
       <w:r>
         <w:t>UC-4 - Modifier une fiche de maintenance</w:t>
       </w:r>
-      <w:bookmarkEnd w:id="10"/>
+      <w:bookmarkEnd w:id="11"/>
     </w:p>
     <w:p>
       <w:pPr>
@@ -9934,7 +10093,7 @@
           <w:sz w:val="24"/>
         </w:rPr>
       </w:pPr>
-      <w:bookmarkStart w:id="11" w:name="_Toc435433911"/>
+      <w:bookmarkStart w:id="12" w:name="_Toc435433911"/>
       <w:r>
         <w:rPr>
           <w:sz w:val="24"/>
@@ -9978,9 +10137,9 @@
         </w:rPr>
         <w:t xml:space="preserve"> MODIFIER FICHE DE MAINTENANCE</w:t>
       </w:r>
-      <w:bookmarkEnd w:id="11"/>
-    </w:p>
-    <w:bookmarkStart w:id="12" w:name="_Toc435433826"/>
+      <w:bookmarkEnd w:id="12"/>
+    </w:p>
+    <w:bookmarkStart w:id="13" w:name="_Toc435433826"/>
     <w:p>
       <w:pPr>
         <w:pStyle w:val="Titre3"/>
@@ -10086,7 +10245,7 @@
       <w:r>
         <w:t>UC-7-1 - Rechercher une fiche de maintenance</w:t>
       </w:r>
-      <w:bookmarkEnd w:id="12"/>
+      <w:bookmarkEnd w:id="13"/>
     </w:p>
     <w:p>
       <w:pPr>
@@ -10851,7 +11010,7 @@
           <w:sz w:val="24"/>
         </w:rPr>
       </w:pPr>
-      <w:bookmarkStart w:id="13" w:name="_Toc435433912"/>
+      <w:bookmarkStart w:id="14" w:name="_Toc435433912"/>
       <w:r>
         <w:rPr>
           <w:sz w:val="24"/>
@@ -10895,7 +11054,7 @@
         </w:rPr>
         <w:t xml:space="preserve"> RECHERCHER FICHE DE MAINTENANCE</w:t>
       </w:r>
-      <w:bookmarkEnd w:id="13"/>
+      <w:bookmarkEnd w:id="14"/>
     </w:p>
     <w:p/>
     <w:p/>
@@ -10914,7 +11073,7 @@
         <w:br w:type="page"/>
       </w:r>
     </w:p>
-    <w:bookmarkStart w:id="14" w:name="_Toc435433827"/>
+    <w:bookmarkStart w:id="15" w:name="_Toc435433827"/>
     <w:p>
       <w:pPr>
         <w:pStyle w:val="Titre3"/>
@@ -11020,7 +11179,7 @@
       <w:r>
         <w:t>UC-2 - Fermer une fiche de maintenance</w:t>
       </w:r>
-      <w:bookmarkEnd w:id="14"/>
+      <w:bookmarkEnd w:id="15"/>
     </w:p>
     <w:p>
       <w:pPr>
@@ -11871,7 +12030,7 @@
           <w:sz w:val="24"/>
         </w:rPr>
       </w:pPr>
-      <w:bookmarkStart w:id="15" w:name="_Toc435433913"/>
+      <w:bookmarkStart w:id="16" w:name="_Toc435433913"/>
       <w:r>
         <w:rPr>
           <w:sz w:val="24"/>
@@ -11915,9 +12074,9 @@
         </w:rPr>
         <w:t xml:space="preserve"> FERMER UNE FICHE DE MAINTENANCE</w:t>
       </w:r>
-      <w:bookmarkEnd w:id="15"/>
-    </w:p>
-    <w:bookmarkStart w:id="16" w:name="_Toc435433828"/>
+      <w:bookmarkEnd w:id="16"/>
+    </w:p>
+    <w:bookmarkStart w:id="17" w:name="_Toc435433828"/>
     <w:p>
       <w:pPr>
         <w:pStyle w:val="Titre3"/>
@@ -12023,7 +12182,7 @@
       <w:r>
         <w:t>UC-7-3 - Consulter une fiche de maintenance</w:t>
       </w:r>
-      <w:bookmarkEnd w:id="16"/>
+      <w:bookmarkEnd w:id="17"/>
     </w:p>
     <w:p>
       <w:pPr>
@@ -12568,7 +12727,7 @@
           <w:sz w:val="24"/>
         </w:rPr>
       </w:pPr>
-      <w:bookmarkStart w:id="17" w:name="_Toc435433914"/>
+      <w:bookmarkStart w:id="18" w:name="_Toc435433914"/>
       <w:r>
         <w:rPr>
           <w:sz w:val="24"/>
@@ -12612,20 +12771,20 @@
         </w:rPr>
         <w:t xml:space="preserve"> Consulter une fiche de maintenance</w:t>
       </w:r>
-      <w:bookmarkEnd w:id="17"/>
+      <w:bookmarkEnd w:id="18"/>
     </w:p>
     <w:p>
       <w:pPr>
         <w:pStyle w:val="Titre2"/>
       </w:pPr>
-      <w:bookmarkStart w:id="18" w:name="_Toc435433829"/>
+      <w:bookmarkStart w:id="19" w:name="_Toc435433829"/>
       <w:r>
         <w:lastRenderedPageBreak/>
         <w:t>Appareils</w:t>
       </w:r>
-      <w:bookmarkEnd w:id="18"/>
-    </w:p>
-    <w:bookmarkStart w:id="19" w:name="_Toc435433830"/>
+      <w:bookmarkEnd w:id="19"/>
+    </w:p>
+    <w:bookmarkStart w:id="20" w:name="_Toc435433830"/>
     <w:p>
       <w:pPr>
         <w:pStyle w:val="Titre3"/>
@@ -12738,7 +12897,7 @@
       <w:r>
         <w:t xml:space="preserve"> appareil</w:t>
       </w:r>
-      <w:bookmarkEnd w:id="19"/>
+      <w:bookmarkEnd w:id="20"/>
     </w:p>
     <w:p>
       <w:pPr>
@@ -13567,7 +13726,7 @@
           <w:sz w:val="24"/>
         </w:rPr>
       </w:pPr>
-      <w:bookmarkStart w:id="20" w:name="_Toc435433915"/>
+      <w:bookmarkStart w:id="21" w:name="_Toc435433915"/>
       <w:r>
         <w:rPr>
           <w:sz w:val="24"/>
@@ -13611,11 +13770,11 @@
         </w:rPr>
         <w:t xml:space="preserve"> créer un appareil</w:t>
       </w:r>
-      <w:bookmarkEnd w:id="20"/>
+      <w:bookmarkEnd w:id="21"/>
     </w:p>
     <w:p/>
     <w:p/>
-    <w:bookmarkStart w:id="21" w:name="_Toc435433831"/>
+    <w:bookmarkStart w:id="22" w:name="_Toc435433831"/>
     <w:p>
       <w:pPr>
         <w:pStyle w:val="Titre3"/>
@@ -13729,7 +13888,7 @@
       <w:r>
         <w:t xml:space="preserve"> appareil</w:t>
       </w:r>
-      <w:bookmarkEnd w:id="21"/>
+      <w:bookmarkEnd w:id="22"/>
     </w:p>
     <w:p>
       <w:pPr>
@@ -14282,7 +14441,7 @@
           <w:sz w:val="24"/>
         </w:rPr>
       </w:pPr>
-      <w:bookmarkStart w:id="22" w:name="_Toc435433916"/>
+      <w:bookmarkStart w:id="23" w:name="_Toc435433916"/>
       <w:r>
         <w:rPr>
           <w:sz w:val="24"/>
@@ -14326,9 +14485,9 @@
         </w:rPr>
         <w:t xml:space="preserve"> Consulter un appareil</w:t>
       </w:r>
-      <w:bookmarkEnd w:id="22"/>
-    </w:p>
-    <w:bookmarkStart w:id="23" w:name="_Toc435433832"/>
+      <w:bookmarkEnd w:id="23"/>
+    </w:p>
+    <w:bookmarkStart w:id="24" w:name="_Toc435433832"/>
     <w:p>
       <w:pPr>
         <w:pStyle w:val="Titre3"/>
@@ -14442,7 +14601,7 @@
       <w:r>
         <w:t xml:space="preserve"> appareil</w:t>
       </w:r>
-      <w:bookmarkEnd w:id="23"/>
+      <w:bookmarkEnd w:id="24"/>
     </w:p>
     <w:p>
       <w:pPr>
@@ -15271,7 +15430,7 @@
           <w:sz w:val="24"/>
         </w:rPr>
       </w:pPr>
-      <w:bookmarkStart w:id="24" w:name="_Toc435433917"/>
+      <w:bookmarkStart w:id="25" w:name="_Toc435433917"/>
       <w:r>
         <w:rPr>
           <w:sz w:val="24"/>
@@ -15315,21 +15474,21 @@
         </w:rPr>
         <w:t xml:space="preserve"> Modifier un appareil</w:t>
       </w:r>
-      <w:bookmarkEnd w:id="24"/>
+      <w:bookmarkEnd w:id="25"/>
     </w:p>
     <w:p/>
     <w:p>
       <w:pPr>
         <w:pStyle w:val="Titre2"/>
       </w:pPr>
-      <w:bookmarkStart w:id="25" w:name="_Toc435433833"/>
+      <w:bookmarkStart w:id="26" w:name="_Toc435433833"/>
       <w:r>
         <w:lastRenderedPageBreak/>
         <w:t>Clients</w:t>
       </w:r>
-      <w:bookmarkEnd w:id="25"/>
-    </w:p>
-    <w:bookmarkStart w:id="26" w:name="_Toc435433834"/>
+      <w:bookmarkEnd w:id="26"/>
+    </w:p>
+    <w:bookmarkStart w:id="27" w:name="_Toc435433834"/>
     <w:p>
       <w:pPr>
         <w:pStyle w:val="Titre3"/>
@@ -15442,7 +15601,7 @@
       <w:r>
         <w:t xml:space="preserve"> dossier de client</w:t>
       </w:r>
-      <w:bookmarkEnd w:id="26"/>
+      <w:bookmarkEnd w:id="27"/>
     </w:p>
     <w:p>
       <w:pPr>
@@ -16156,7 +16315,7 @@
           <w:sz w:val="24"/>
         </w:rPr>
       </w:pPr>
-      <w:bookmarkStart w:id="27" w:name="_Toc435433918"/>
+      <w:bookmarkStart w:id="28" w:name="_Toc435433918"/>
       <w:r>
         <w:rPr>
           <w:sz w:val="24"/>
@@ -16200,7 +16359,7 @@
         </w:rPr>
         <w:t xml:space="preserve"> Créer un dossier de client</w:t>
       </w:r>
-      <w:bookmarkEnd w:id="27"/>
+      <w:bookmarkEnd w:id="28"/>
     </w:p>
     <w:p/>
     <w:p/>
@@ -16219,7 +16378,7 @@
         <w:br w:type="page"/>
       </w:r>
     </w:p>
-    <w:bookmarkStart w:id="28" w:name="_Toc435433835"/>
+    <w:bookmarkStart w:id="29" w:name="_Toc435433835"/>
     <w:p>
       <w:pPr>
         <w:pStyle w:val="Titre3"/>
@@ -16333,7 +16492,7 @@
       <w:r>
         <w:t xml:space="preserve"> dossier de client</w:t>
       </w:r>
-      <w:bookmarkEnd w:id="28"/>
+      <w:bookmarkEnd w:id="29"/>
     </w:p>
     <w:p>
       <w:pPr>
@@ -17273,7 +17432,7 @@
           <w:sz w:val="24"/>
         </w:rPr>
       </w:pPr>
-      <w:bookmarkStart w:id="29" w:name="_Toc435433919"/>
+      <w:bookmarkStart w:id="30" w:name="_Toc435433919"/>
       <w:r>
         <w:rPr>
           <w:sz w:val="24"/>
@@ -17329,9 +17488,9 @@
         </w:rPr>
         <w:t xml:space="preserve"> de client</w:t>
       </w:r>
-      <w:bookmarkEnd w:id="29"/>
-    </w:p>
-    <w:bookmarkStart w:id="30" w:name="_Toc435433836"/>
+      <w:bookmarkEnd w:id="30"/>
+    </w:p>
+    <w:bookmarkStart w:id="31" w:name="_Toc435433836"/>
     <w:p>
       <w:pPr>
         <w:pStyle w:val="Titre3"/>
@@ -17445,7 +17604,7 @@
       <w:r>
         <w:t xml:space="preserve"> dossier de client</w:t>
       </w:r>
-      <w:bookmarkEnd w:id="30"/>
+      <w:bookmarkEnd w:id="31"/>
     </w:p>
     <w:p>
       <w:pPr>
@@ -18429,7 +18588,7 @@
           <w:sz w:val="24"/>
         </w:rPr>
       </w:pPr>
-      <w:bookmarkStart w:id="31" w:name="_Toc435433920"/>
+      <w:bookmarkStart w:id="32" w:name="_Toc435433920"/>
       <w:r>
         <w:rPr>
           <w:sz w:val="24"/>
@@ -18473,10 +18632,10 @@
         </w:rPr>
         <w:t xml:space="preserve"> Rechercher un dossier de client</w:t>
       </w:r>
-      <w:bookmarkEnd w:id="31"/>
+      <w:bookmarkEnd w:id="32"/>
     </w:p>
     <w:p/>
-    <w:bookmarkStart w:id="32" w:name="_Toc435433837"/>
+    <w:bookmarkStart w:id="33" w:name="_Toc435433837"/>
     <w:p>
       <w:pPr>
         <w:pStyle w:val="Titre3"/>
@@ -18589,7 +18748,7 @@
       <w:r>
         <w:t xml:space="preserve"> dossier de client</w:t>
       </w:r>
-      <w:bookmarkEnd w:id="32"/>
+      <w:bookmarkEnd w:id="33"/>
     </w:p>
     <w:p>
       <w:pPr>
@@ -19126,7 +19285,7 @@
           <w:sz w:val="24"/>
         </w:rPr>
       </w:pPr>
-      <w:bookmarkStart w:id="33" w:name="_Toc435433921"/>
+      <w:bookmarkStart w:id="34" w:name="_Toc435433921"/>
       <w:r>
         <w:rPr>
           <w:sz w:val="24"/>
@@ -19170,20 +19329,20 @@
         </w:rPr>
         <w:t xml:space="preserve"> Consulter un dossier de client</w:t>
       </w:r>
-      <w:bookmarkEnd w:id="33"/>
+      <w:bookmarkEnd w:id="34"/>
     </w:p>
     <w:p/>
     <w:p>
       <w:pPr>
         <w:pStyle w:val="Titre2"/>
       </w:pPr>
-      <w:bookmarkStart w:id="34" w:name="_Toc435433838"/>
+      <w:bookmarkStart w:id="35" w:name="_Toc435433838"/>
       <w:r>
         <w:t>Actions</w:t>
       </w:r>
-      <w:bookmarkEnd w:id="34"/>
-    </w:p>
-    <w:bookmarkStart w:id="35" w:name="_Toc435433839"/>
+      <w:bookmarkEnd w:id="35"/>
+    </w:p>
+    <w:bookmarkStart w:id="36" w:name="_Toc435433839"/>
     <w:p>
       <w:pPr>
         <w:pStyle w:val="Titre3"/>
@@ -19288,7 +19447,7 @@
       <w:r>
         <w:t>UC-8-1 - Créer une nouvelle action</w:t>
       </w:r>
-      <w:bookmarkEnd w:id="35"/>
+      <w:bookmarkEnd w:id="36"/>
     </w:p>
     <w:p>
       <w:pPr>
@@ -20307,7 +20466,7 @@
           <w:sz w:val="24"/>
         </w:rPr>
       </w:pPr>
-      <w:bookmarkStart w:id="36" w:name="_Toc435433922"/>
+      <w:bookmarkStart w:id="37" w:name="_Toc435433922"/>
       <w:r>
         <w:rPr>
           <w:sz w:val="24"/>
@@ -20351,10 +20510,10 @@
         </w:rPr>
         <w:t xml:space="preserve"> Créer une nouvelle action</w:t>
       </w:r>
-      <w:bookmarkEnd w:id="36"/>
+      <w:bookmarkEnd w:id="37"/>
     </w:p>
     <w:p/>
-    <w:bookmarkStart w:id="37" w:name="_Toc435433840"/>
+    <w:bookmarkStart w:id="38" w:name="_Toc435433840"/>
     <w:p>
       <w:pPr>
         <w:pStyle w:val="Titre3"/>
@@ -20459,7 +20618,7 @@
       <w:r>
         <w:t>UC-8-2 - Activer/désactiver une action</w:t>
       </w:r>
-      <w:bookmarkEnd w:id="37"/>
+      <w:bookmarkEnd w:id="38"/>
     </w:p>
     <w:p>
       <w:pPr>
@@ -21020,7 +21179,7 @@
           <w:sz w:val="24"/>
         </w:rPr>
       </w:pPr>
-      <w:bookmarkStart w:id="38" w:name="_Toc435433923"/>
+      <w:bookmarkStart w:id="39" w:name="_Toc435433923"/>
       <w:r>
         <w:rPr>
           <w:sz w:val="24"/>
@@ -21064,7 +21223,7 @@
         </w:rPr>
         <w:t xml:space="preserve"> Activer/désactiver une action</w:t>
       </w:r>
-      <w:bookmarkEnd w:id="38"/>
+      <w:bookmarkEnd w:id="39"/>
     </w:p>
     <w:p/>
     <w:p/>
@@ -21083,7 +21242,7 @@
         <w:br w:type="page"/>
       </w:r>
     </w:p>
-    <w:bookmarkStart w:id="39" w:name="_Toc435433841"/>
+    <w:bookmarkStart w:id="40" w:name="_Toc435433841"/>
     <w:p>
       <w:pPr>
         <w:pStyle w:val="Titre3"/>
@@ -21189,7 +21348,7 @@
       <w:r>
         <w:t>UC-8-3 - Voir une définition d'action</w:t>
       </w:r>
-      <w:bookmarkEnd w:id="39"/>
+      <w:bookmarkEnd w:id="40"/>
     </w:p>
     <w:p>
       <w:pPr>
@@ -21611,7 +21770,7 @@
           <w:sz w:val="24"/>
         </w:rPr>
       </w:pPr>
-      <w:bookmarkStart w:id="40" w:name="_Toc435433924"/>
+      <w:bookmarkStart w:id="41" w:name="_Toc435433924"/>
       <w:r>
         <w:rPr>
           <w:sz w:val="24"/>
@@ -21655,7 +21814,7 @@
         </w:rPr>
         <w:t xml:space="preserve"> Voir une définition d'action</w:t>
       </w:r>
-      <w:bookmarkEnd w:id="40"/>
+      <w:bookmarkEnd w:id="41"/>
     </w:p>
     <w:p/>
     <w:p/>
@@ -21674,7 +21833,7 @@
         <w:br w:type="page"/>
       </w:r>
     </w:p>
-    <w:bookmarkStart w:id="41" w:name="_Toc435433842"/>
+    <w:bookmarkStart w:id="42" w:name="_Toc435433842"/>
     <w:p>
       <w:pPr>
         <w:pStyle w:val="Titre3"/>
@@ -21780,7 +21939,7 @@
       <w:r>
         <w:t>UC-8-4 - Modifier une action</w:t>
       </w:r>
-      <w:bookmarkEnd w:id="41"/>
+      <w:bookmarkEnd w:id="42"/>
     </w:p>
     <w:p>
       <w:pPr>
@@ -22877,7 +23036,7 @@
           <w:sz w:val="24"/>
         </w:rPr>
       </w:pPr>
-      <w:bookmarkStart w:id="42" w:name="_Toc435433925"/>
+      <w:bookmarkStart w:id="43" w:name="_Toc435433925"/>
       <w:r>
         <w:rPr>
           <w:sz w:val="24"/>
@@ -22921,9 +23080,9 @@
         </w:rPr>
         <w:t xml:space="preserve"> Modifier une action</w:t>
       </w:r>
-      <w:bookmarkEnd w:id="42"/>
-    </w:p>
-    <w:bookmarkStart w:id="43" w:name="_Toc435433843"/>
+      <w:bookmarkEnd w:id="43"/>
+    </w:p>
+    <w:bookmarkStart w:id="44" w:name="_Toc435433843"/>
     <w:p>
       <w:pPr>
         <w:pStyle w:val="Titre3"/>
@@ -23029,7 +23188,7 @@
       <w:r>
         <w:t>UC-15-1 - Consulter une action</w:t>
       </w:r>
-      <w:bookmarkEnd w:id="43"/>
+      <w:bookmarkEnd w:id="44"/>
     </w:p>
     <w:p>
       <w:pPr>
@@ -23566,7 +23725,7 @@
           <w:sz w:val="24"/>
         </w:rPr>
       </w:pPr>
-      <w:bookmarkStart w:id="44" w:name="_Toc435433926"/>
+      <w:bookmarkStart w:id="45" w:name="_Toc435433926"/>
       <w:r>
         <w:rPr>
           <w:sz w:val="24"/>
@@ -23610,20 +23769,20 @@
         </w:rPr>
         <w:t xml:space="preserve"> Consulter une action</w:t>
       </w:r>
-      <w:bookmarkEnd w:id="44"/>
+      <w:bookmarkEnd w:id="45"/>
     </w:p>
     <w:p>
       <w:pPr>
         <w:pStyle w:val="Titre2"/>
       </w:pPr>
-      <w:bookmarkStart w:id="45" w:name="_Toc435433844"/>
+      <w:bookmarkStart w:id="46" w:name="_Toc435433844"/>
       <w:r>
         <w:lastRenderedPageBreak/>
         <w:t>VueClient</w:t>
       </w:r>
-      <w:bookmarkEnd w:id="45"/>
-    </w:p>
-    <w:bookmarkStart w:id="46" w:name="_Toc435433845"/>
+      <w:bookmarkEnd w:id="46"/>
+    </w:p>
+    <w:bookmarkStart w:id="47" w:name="_Toc435433845"/>
     <w:p>
       <w:pPr>
         <w:pStyle w:val="Titre3"/>
@@ -23729,7 +23888,7 @@
       <w:r>
         <w:t>UC-18-1 - S'identifier sur le site.</w:t>
       </w:r>
-      <w:bookmarkEnd w:id="46"/>
+      <w:bookmarkEnd w:id="47"/>
       <w:proofErr w:type="gramEnd"/>
     </w:p>
     <w:p>
@@ -24616,7 +24775,7 @@
           <w:sz w:val="24"/>
         </w:rPr>
       </w:pPr>
-      <w:bookmarkStart w:id="47" w:name="_Toc435433927"/>
+      <w:bookmarkStart w:id="48" w:name="_Toc435433927"/>
       <w:r>
         <w:rPr>
           <w:sz w:val="24"/>
@@ -24660,7 +24819,7 @@
         </w:rPr>
         <w:t xml:space="preserve"> S'identifier sur le site</w:t>
       </w:r>
-      <w:bookmarkEnd w:id="47"/>
+      <w:bookmarkEnd w:id="48"/>
     </w:p>
     <w:p/>
     <w:p/>
@@ -24679,7 +24838,7 @@
         <w:br w:type="page"/>
       </w:r>
     </w:p>
-    <w:bookmarkStart w:id="48" w:name="_Toc435433846"/>
+    <w:bookmarkStart w:id="49" w:name="_Toc435433846"/>
     <w:p>
       <w:pPr>
         <w:pStyle w:val="Titre3"/>
@@ -24793,7 +24952,7 @@
       <w:r>
         <w:t xml:space="preserve"> appareil.</w:t>
       </w:r>
-      <w:bookmarkEnd w:id="48"/>
+      <w:bookmarkEnd w:id="49"/>
     </w:p>
     <w:p>
       <w:pPr>
@@ -25729,7 +25888,7 @@
           <w:sz w:val="24"/>
         </w:rPr>
       </w:pPr>
-      <w:bookmarkStart w:id="49" w:name="_Toc435433928"/>
+      <w:bookmarkStart w:id="50" w:name="_Toc435433928"/>
       <w:r>
         <w:rPr>
           <w:sz w:val="24"/>
@@ -25773,10 +25932,10 @@
         </w:rPr>
         <w:t xml:space="preserve"> Ajouter un Appareil</w:t>
       </w:r>
-      <w:bookmarkEnd w:id="49"/>
+      <w:bookmarkEnd w:id="50"/>
     </w:p>
     <w:p/>
-    <w:bookmarkStart w:id="50" w:name="_Toc435433847"/>
+    <w:bookmarkStart w:id="51" w:name="_Toc435433847"/>
     <w:p>
       <w:pPr>
         <w:pStyle w:val="Titre3"/>
@@ -25889,7 +26048,7 @@
       <w:r>
         <w:t xml:space="preserve"> appareil</w:t>
       </w:r>
-      <w:bookmarkEnd w:id="50"/>
+      <w:bookmarkEnd w:id="51"/>
     </w:p>
     <w:p>
       <w:pPr>
@@ -26708,7 +26867,7 @@
           <w:sz w:val="24"/>
         </w:rPr>
       </w:pPr>
-      <w:bookmarkStart w:id="51" w:name="_Toc435433929"/>
+      <w:bookmarkStart w:id="52" w:name="_Toc435433929"/>
       <w:r>
         <w:rPr>
           <w:sz w:val="24"/>
@@ -26752,7 +26911,7 @@
         </w:rPr>
         <w:t xml:space="preserve"> Modifier un Appareil</w:t>
       </w:r>
-      <w:bookmarkEnd w:id="51"/>
+      <w:bookmarkEnd w:id="52"/>
     </w:p>
     <w:p/>
     <w:p>
@@ -26762,15 +26921,15 @@
       <w:r>
         <w:br w:type="page"/>
       </w:r>
-      <w:bookmarkStart w:id="52" w:name="_Toc435433848"/>
+      <w:bookmarkStart w:id="53" w:name="_Toc435433848"/>
       <w:r>
         <w:lastRenderedPageBreak/>
         <w:t>HISTOIRE DE CAS</w:t>
       </w:r>
-      <w:bookmarkEnd w:id="52"/>
+      <w:bookmarkEnd w:id="53"/>
     </w:p>
     <w:p/>
-    <w:bookmarkStart w:id="53" w:name="_Toc435433849"/>
+    <w:bookmarkStart w:id="54" w:name="_Toc435433849"/>
     <w:p>
       <w:pPr>
         <w:pStyle w:val="Titre2"/>
@@ -27044,7 +27203,7 @@
       <w:r>
         <w:t xml:space="preserve"> dossier de client</w:t>
       </w:r>
-      <w:bookmarkEnd w:id="53"/>
+      <w:bookmarkEnd w:id="54"/>
     </w:p>
     <w:tbl>
       <w:tblPr>
@@ -27198,7 +27357,7 @@
         <w:pStyle w:val="Sansinterligne"/>
       </w:pPr>
     </w:p>
-    <w:bookmarkStart w:id="54" w:name="_Toc435433850"/>
+    <w:bookmarkStart w:id="55" w:name="_Toc435433850"/>
     <w:p>
       <w:pPr>
         <w:pStyle w:val="Titre2"/>
@@ -27472,7 +27631,7 @@
       <w:r>
         <w:t xml:space="preserve"> dossier d'appareil</w:t>
       </w:r>
-      <w:bookmarkEnd w:id="54"/>
+      <w:bookmarkEnd w:id="55"/>
     </w:p>
     <w:tbl>
       <w:tblPr>
@@ -27685,7 +27844,7 @@
         <w:pStyle w:val="Sansinterligne"/>
       </w:pPr>
     </w:p>
-    <w:bookmarkStart w:id="55" w:name="_Toc435433851"/>
+    <w:bookmarkStart w:id="56" w:name="_Toc435433851"/>
     <w:p>
       <w:pPr>
         <w:pStyle w:val="Titre2"/>
@@ -27951,7 +28110,7 @@
       <w:r>
         <w:t>S-10-3 Ouverture de session</w:t>
       </w:r>
-      <w:bookmarkEnd w:id="55"/>
+      <w:bookmarkEnd w:id="56"/>
     </w:p>
     <w:tbl>
       <w:tblPr>
@@ -28103,7 +28262,7 @@
         <w:pStyle w:val="Sansinterligne"/>
       </w:pPr>
     </w:p>
-    <w:bookmarkStart w:id="56" w:name="_Toc435433852"/>
+    <w:bookmarkStart w:id="57" w:name="_Toc435433852"/>
     <w:p>
       <w:pPr>
         <w:pStyle w:val="Titre2"/>
@@ -28377,7 +28536,7 @@
       <w:r>
         <w:t xml:space="preserve"> dossier de client</w:t>
       </w:r>
-      <w:bookmarkEnd w:id="56"/>
+      <w:bookmarkEnd w:id="57"/>
     </w:p>
     <w:tbl>
       <w:tblPr>
@@ -28561,7 +28720,7 @@
         <w:pStyle w:val="Sansinterligne"/>
       </w:pPr>
     </w:p>
-    <w:bookmarkStart w:id="57" w:name="_Toc435433853"/>
+    <w:bookmarkStart w:id="58" w:name="_Toc435433853"/>
     <w:p>
       <w:pPr>
         <w:pStyle w:val="Titre2"/>
@@ -28835,7 +28994,7 @@
       <w:r>
         <w:t xml:space="preserve"> dossier de client</w:t>
       </w:r>
-      <w:bookmarkEnd w:id="57"/>
+      <w:bookmarkEnd w:id="58"/>
     </w:p>
     <w:tbl>
       <w:tblPr>
@@ -28994,7 +29153,7 @@
         <w:br w:type="page"/>
       </w:r>
     </w:p>
-    <w:bookmarkStart w:id="58" w:name="_Toc435433854"/>
+    <w:bookmarkStart w:id="59" w:name="_Toc435433854"/>
     <w:p>
       <w:pPr>
         <w:pStyle w:val="Titre2"/>
@@ -29269,7 +29428,7 @@
       <w:r>
         <w:t xml:space="preserve"> dossier de client</w:t>
       </w:r>
-      <w:bookmarkEnd w:id="58"/>
+      <w:bookmarkEnd w:id="59"/>
     </w:p>
     <w:tbl>
       <w:tblPr>
@@ -29488,7 +29647,7 @@
         <w:pStyle w:val="Sansinterligne"/>
       </w:pPr>
     </w:p>
-    <w:bookmarkStart w:id="59" w:name="_Toc435433855"/>
+    <w:bookmarkStart w:id="60" w:name="_Toc435433855"/>
     <w:p>
       <w:pPr>
         <w:pStyle w:val="Titre2"/>
@@ -29754,7 +29913,7 @@
       <w:r>
         <w:t>S-12-1 Consulter le dossier d'un appareil</w:t>
       </w:r>
-      <w:bookmarkEnd w:id="59"/>
+      <w:bookmarkEnd w:id="60"/>
     </w:p>
     <w:tbl>
       <w:tblPr>
@@ -29932,7 +30091,7 @@
         <w:pStyle w:val="Sansinterligne"/>
       </w:pPr>
     </w:p>
-    <w:bookmarkStart w:id="60" w:name="_Toc435433856"/>
+    <w:bookmarkStart w:id="61" w:name="_Toc435433856"/>
     <w:p>
       <w:pPr>
         <w:pStyle w:val="Titre2"/>
@@ -30198,7 +30357,7 @@
       <w:r>
         <w:t>S-12-2 Modifier le dossier d'un appareil</w:t>
       </w:r>
-      <w:bookmarkEnd w:id="60"/>
+      <w:bookmarkEnd w:id="61"/>
     </w:p>
     <w:tbl>
       <w:tblPr>
@@ -30390,7 +30549,7 @@
         <w:pStyle w:val="Sansinterligne"/>
       </w:pPr>
     </w:p>
-    <w:bookmarkStart w:id="61" w:name="_Toc435433857"/>
+    <w:bookmarkStart w:id="62" w:name="_Toc435433857"/>
     <w:p>
       <w:pPr>
         <w:pStyle w:val="Titre2"/>
@@ -30656,7 +30815,7 @@
       <w:r>
         <w:t>S-13-1 Créer une nouvelle action</w:t>
       </w:r>
-      <w:bookmarkEnd w:id="61"/>
+      <w:bookmarkEnd w:id="62"/>
     </w:p>
     <w:tbl>
       <w:tblPr>
@@ -30800,7 +30959,7 @@
         <w:pStyle w:val="Sansinterligne"/>
       </w:pPr>
     </w:p>
-    <w:bookmarkStart w:id="62" w:name="_Toc435433858"/>
+    <w:bookmarkStart w:id="63" w:name="_Toc435433858"/>
     <w:p>
       <w:pPr>
         <w:pStyle w:val="Titre2"/>
@@ -31066,7 +31225,7 @@
       <w:r>
         <w:t>S-13-2 Activer/désactiver une action</w:t>
       </w:r>
-      <w:bookmarkEnd w:id="62"/>
+      <w:bookmarkEnd w:id="63"/>
     </w:p>
     <w:tbl>
       <w:tblPr>
@@ -31319,7 +31478,7 @@
         <w:pStyle w:val="Sansinterligne"/>
       </w:pPr>
     </w:p>
-    <w:bookmarkStart w:id="63" w:name="_Toc435433859"/>
+    <w:bookmarkStart w:id="64" w:name="_Toc435433859"/>
     <w:p>
       <w:pPr>
         <w:pStyle w:val="Titre2"/>
@@ -31585,7 +31744,7 @@
       <w:r>
         <w:t>S-13-3 Voir une définition d'action</w:t>
       </w:r>
-      <w:bookmarkEnd w:id="63"/>
+      <w:bookmarkEnd w:id="64"/>
     </w:p>
     <w:tbl>
       <w:tblPr>
@@ -31755,7 +31914,7 @@
         <w:pStyle w:val="Sansinterligne"/>
       </w:pPr>
     </w:p>
-    <w:bookmarkStart w:id="64" w:name="_Toc435433860"/>
+    <w:bookmarkStart w:id="65" w:name="_Toc435433860"/>
     <w:p>
       <w:pPr>
         <w:pStyle w:val="Titre2"/>
@@ -32021,7 +32180,7 @@
       <w:r>
         <w:t>S-13-4 Modifier une action</w:t>
       </w:r>
-      <w:bookmarkEnd w:id="64"/>
+      <w:bookmarkEnd w:id="65"/>
     </w:p>
     <w:tbl>
       <w:tblPr>
@@ -32165,7 +32324,7 @@
         <w:pStyle w:val="Sansinterligne"/>
       </w:pPr>
     </w:p>
-    <w:bookmarkStart w:id="65" w:name="_Toc435433861"/>
+    <w:bookmarkStart w:id="66" w:name="_Toc435433861"/>
     <w:p>
       <w:pPr>
         <w:pStyle w:val="Titre2"/>
@@ -32432,7 +32591,7 @@
       <w:r>
         <w:t>S-14-1 Créer une fiche de maintenance.</w:t>
       </w:r>
-      <w:bookmarkEnd w:id="65"/>
+      <w:bookmarkEnd w:id="66"/>
       <w:proofErr w:type="gramEnd"/>
     </w:p>
     <w:tbl>
@@ -32611,7 +32770,7 @@
         <w:pStyle w:val="Sansinterligne"/>
       </w:pPr>
     </w:p>
-    <w:bookmarkStart w:id="66" w:name="_Toc435433862"/>
+    <w:bookmarkStart w:id="67" w:name="_Toc435433862"/>
     <w:p>
       <w:pPr>
         <w:pStyle w:val="Titre2"/>
@@ -32877,7 +33036,7 @@
       <w:r>
         <w:t>S-14-2 Modifier une fiche de maintenance</w:t>
       </w:r>
-      <w:bookmarkEnd w:id="66"/>
+      <w:bookmarkEnd w:id="67"/>
     </w:p>
     <w:tbl>
       <w:tblPr>
@@ -33064,7 +33223,7 @@
         <w:pStyle w:val="Sansinterligne"/>
       </w:pPr>
     </w:p>
-    <w:bookmarkStart w:id="67" w:name="_Toc435433863"/>
+    <w:bookmarkStart w:id="68" w:name="_Toc435433863"/>
     <w:p>
       <w:pPr>
         <w:pStyle w:val="Titre2"/>
@@ -33330,7 +33489,7 @@
       <w:r>
         <w:t>S-14-3 Rechercher une fiche de maintenance</w:t>
       </w:r>
-      <w:bookmarkEnd w:id="67"/>
+      <w:bookmarkEnd w:id="68"/>
     </w:p>
     <w:tbl>
       <w:tblPr>
@@ -33508,7 +33667,7 @@
         <w:pStyle w:val="Sansinterligne"/>
       </w:pPr>
     </w:p>
-    <w:bookmarkStart w:id="68" w:name="_Toc435433864"/>
+    <w:bookmarkStart w:id="69" w:name="_Toc435433864"/>
     <w:p>
       <w:pPr>
         <w:pStyle w:val="Titre2"/>
@@ -33774,7 +33933,7 @@
       <w:r>
         <w:t>S-14-4 Fermer une fiche de maintenance</w:t>
       </w:r>
-      <w:bookmarkEnd w:id="68"/>
+      <w:bookmarkEnd w:id="69"/>
     </w:p>
     <w:tbl>
       <w:tblPr>
@@ -33995,7 +34154,7 @@
         <w:pStyle w:val="Sansinterligne"/>
       </w:pPr>
     </w:p>
-    <w:bookmarkStart w:id="69" w:name="_Toc435433865"/>
+    <w:bookmarkStart w:id="70" w:name="_Toc435433865"/>
     <w:p>
       <w:pPr>
         <w:pStyle w:val="Titre2"/>
@@ -34261,7 +34420,7 @@
       <w:r>
         <w:t>S-14-5 Consulter une fiche de maintenance</w:t>
       </w:r>
-      <w:bookmarkEnd w:id="69"/>
+      <w:bookmarkEnd w:id="70"/>
     </w:p>
     <w:tbl>
       <w:tblPr>
@@ -34456,7 +34615,7 @@
         <w:pStyle w:val="Sansinterligne"/>
       </w:pPr>
     </w:p>
-    <w:bookmarkStart w:id="70" w:name="_Toc435433866"/>
+    <w:bookmarkStart w:id="71" w:name="_Toc435433866"/>
     <w:p>
       <w:pPr>
         <w:pStyle w:val="Titre2"/>
@@ -34722,7 +34881,7 @@
       <w:r>
         <w:t>S-17-1 Consulter une action</w:t>
       </w:r>
-      <w:bookmarkEnd w:id="70"/>
+      <w:bookmarkEnd w:id="71"/>
     </w:p>
     <w:tbl>
       <w:tblPr>
@@ -34916,7 +35075,7 @@
         <w:pStyle w:val="Sansinterligne"/>
       </w:pPr>
     </w:p>
-    <w:bookmarkStart w:id="71" w:name="_Toc435433867"/>
+    <w:bookmarkStart w:id="72" w:name="_Toc435433867"/>
     <w:p>
       <w:pPr>
         <w:pStyle w:val="Titre2"/>
@@ -35183,7 +35342,7 @@
       <w:r>
         <w:t>S-19-1 S'identifier sur le site.</w:t>
       </w:r>
-      <w:bookmarkEnd w:id="71"/>
+      <w:bookmarkEnd w:id="72"/>
       <w:proofErr w:type="gramEnd"/>
     </w:p>
     <w:tbl>
@@ -35351,7 +35510,7 @@
         <w:pStyle w:val="Sansinterligne"/>
       </w:pPr>
     </w:p>
-    <w:bookmarkStart w:id="72" w:name="_Toc435433868"/>
+    <w:bookmarkStart w:id="73" w:name="_Toc435433868"/>
     <w:p>
       <w:pPr>
         <w:pStyle w:val="Titre2"/>
@@ -35625,7 +35784,7 @@
       <w:r>
         <w:t xml:space="preserve"> Appareil.</w:t>
       </w:r>
-      <w:bookmarkEnd w:id="72"/>
+      <w:bookmarkEnd w:id="73"/>
     </w:p>
     <w:tbl>
       <w:tblPr>
@@ -35841,7 +36000,7 @@
         <w:pStyle w:val="Sansinterligne"/>
       </w:pPr>
     </w:p>
-    <w:bookmarkStart w:id="73" w:name="_Toc435433869"/>
+    <w:bookmarkStart w:id="74" w:name="_Toc435433869"/>
     <w:p>
       <w:pPr>
         <w:pStyle w:val="Titre2"/>
@@ -36115,7 +36274,7 @@
       <w:r>
         <w:t xml:space="preserve"> Appareil.</w:t>
       </w:r>
-      <w:bookmarkEnd w:id="73"/>
+      <w:bookmarkEnd w:id="74"/>
     </w:p>
     <w:tbl>
       <w:tblPr>
@@ -36299,7 +36458,7 @@
         <w:br w:type="page"/>
       </w:r>
     </w:p>
-    <w:bookmarkStart w:id="74" w:name="_Toc435433870"/>
+    <w:bookmarkStart w:id="75" w:name="_Toc435433870"/>
     <w:p>
       <w:pPr>
         <w:pStyle w:val="Titre1"/>
@@ -36530,7 +36689,7 @@
       <w:r>
         <w:t>ACTEURS</w:t>
       </w:r>
-      <w:bookmarkEnd w:id="74"/>
+      <w:bookmarkEnd w:id="75"/>
       <w:r>
         <w:t xml:space="preserve"> </w:t>
       </w:r>
@@ -37314,22 +37473,22 @@
       <w:pPr>
         <w:pStyle w:val="Titre1"/>
       </w:pPr>
-      <w:bookmarkStart w:id="75" w:name="_Toc435433871"/>
+      <w:bookmarkStart w:id="76" w:name="_Toc435433871"/>
       <w:r>
         <w:lastRenderedPageBreak/>
         <w:t>EXIGENCES</w:t>
       </w:r>
-      <w:bookmarkEnd w:id="75"/>
+      <w:bookmarkEnd w:id="76"/>
     </w:p>
     <w:p>
       <w:pPr>
         <w:pStyle w:val="Titre2"/>
       </w:pPr>
-      <w:bookmarkStart w:id="76" w:name="_Toc435433872"/>
+      <w:bookmarkStart w:id="77" w:name="_Toc435433872"/>
       <w:r>
         <w:t>REQ-1 Suivre de manière détaillée la maintenance</w:t>
       </w:r>
-      <w:bookmarkEnd w:id="76"/>
+      <w:bookmarkEnd w:id="77"/>
     </w:p>
     <w:tbl>
       <w:tblPr>
@@ -37690,11 +37849,11 @@
       <w:pPr>
         <w:pStyle w:val="Titre2"/>
       </w:pPr>
-      <w:bookmarkStart w:id="77" w:name="_Toc435433873"/>
+      <w:bookmarkStart w:id="78" w:name="_Toc435433873"/>
       <w:r>
         <w:t>REQ-3 Rester compatible avec Acomba</w:t>
       </w:r>
-      <w:bookmarkEnd w:id="77"/>
+      <w:bookmarkEnd w:id="78"/>
     </w:p>
     <w:tbl>
       <w:tblPr>
@@ -37948,11 +38107,11 @@
       <w:pPr>
         <w:pStyle w:val="Titre2"/>
       </w:pPr>
-      <w:bookmarkStart w:id="78" w:name="_Toc435433874"/>
+      <w:bookmarkStart w:id="79" w:name="_Toc435433874"/>
       <w:r>
         <w:t>REQ-5-1 Conserver des archives</w:t>
       </w:r>
-      <w:bookmarkEnd w:id="78"/>
+      <w:bookmarkEnd w:id="79"/>
     </w:p>
     <w:tbl>
       <w:tblPr>
@@ -38330,11 +38489,11 @@
       <w:pPr>
         <w:pStyle w:val="Titre2"/>
       </w:pPr>
-      <w:bookmarkStart w:id="79" w:name="_Toc435433875"/>
+      <w:bookmarkStart w:id="80" w:name="_Toc435433875"/>
       <w:r>
         <w:t>REQ-5-2 Création seulement</w:t>
       </w:r>
-      <w:bookmarkEnd w:id="79"/>
+      <w:bookmarkEnd w:id="80"/>
     </w:p>
     <w:tbl>
       <w:tblPr>
@@ -38500,12 +38659,12 @@
       <w:pPr>
         <w:pStyle w:val="Titre2"/>
       </w:pPr>
-      <w:bookmarkStart w:id="80" w:name="_Toc435433876"/>
+      <w:bookmarkStart w:id="81" w:name="_Toc435433876"/>
       <w:r>
         <w:lastRenderedPageBreak/>
         <w:t>REQ-5-3 Rapidité</w:t>
       </w:r>
-      <w:bookmarkEnd w:id="80"/>
+      <w:bookmarkEnd w:id="81"/>
     </w:p>
     <w:tbl>
       <w:tblPr>
@@ -38690,11 +38849,11 @@
       <w:pPr>
         <w:pStyle w:val="Titre2"/>
       </w:pPr>
-      <w:bookmarkStart w:id="81" w:name="_Toc435433877"/>
+      <w:bookmarkStart w:id="82" w:name="_Toc435433877"/>
       <w:r>
         <w:t>REQ-5-4 Simplicité</w:t>
       </w:r>
-      <w:bookmarkEnd w:id="81"/>
+      <w:bookmarkEnd w:id="82"/>
     </w:p>
     <w:tbl>
       <w:tblPr>
@@ -38947,11 +39106,11 @@
       <w:pPr>
         <w:pStyle w:val="Titre2"/>
       </w:pPr>
-      <w:bookmarkStart w:id="82" w:name="_Toc435433878"/>
+      <w:bookmarkStart w:id="83" w:name="_Toc435433878"/>
       <w:r>
         <w:t>REQ-5-5 Confidentialité</w:t>
       </w:r>
-      <w:bookmarkEnd w:id="82"/>
+      <w:bookmarkEnd w:id="83"/>
     </w:p>
     <w:tbl>
       <w:tblPr>
@@ -39136,11 +39295,11 @@
       <w:pPr>
         <w:pStyle w:val="Titre2"/>
       </w:pPr>
-      <w:bookmarkStart w:id="83" w:name="_Toc435433879"/>
+      <w:bookmarkStart w:id="84" w:name="_Toc435433879"/>
       <w:r>
         <w:t>REQ-5-6 Permettre le suivi des tâches</w:t>
       </w:r>
-      <w:bookmarkEnd w:id="83"/>
+      <w:bookmarkEnd w:id="84"/>
     </w:p>
     <w:tbl>
       <w:tblPr>
@@ -39375,11 +39534,11 @@
       <w:pPr>
         <w:pStyle w:val="Titre2"/>
       </w:pPr>
-      <w:bookmarkStart w:id="84" w:name="_Toc435433880"/>
+      <w:bookmarkStart w:id="85" w:name="_Toc435433880"/>
       <w:r>
         <w:t>REQ-5-7 Gérer les clients (CRU)</w:t>
       </w:r>
-      <w:bookmarkEnd w:id="84"/>
+      <w:bookmarkEnd w:id="85"/>
     </w:p>
     <w:tbl>
       <w:tblPr>
@@ -39613,12 +39772,12 @@
       <w:pPr>
         <w:pStyle w:val="Titre2"/>
       </w:pPr>
-      <w:bookmarkStart w:id="85" w:name="_Toc435433881"/>
+      <w:bookmarkStart w:id="86" w:name="_Toc435433881"/>
       <w:r>
         <w:lastRenderedPageBreak/>
         <w:t>REQ-5-8 Gérer les appareils (CRUA)</w:t>
       </w:r>
-      <w:bookmarkEnd w:id="85"/>
+      <w:bookmarkEnd w:id="86"/>
     </w:p>
     <w:tbl>
       <w:tblPr>
@@ -39852,11 +40011,11 @@
       <w:pPr>
         <w:pStyle w:val="Titre2"/>
       </w:pPr>
-      <w:bookmarkStart w:id="86" w:name="_Toc435433882"/>
+      <w:bookmarkStart w:id="87" w:name="_Toc435433882"/>
       <w:r>
         <w:t>REQ-5-9 Gérer les fiches (CRU)</w:t>
       </w:r>
-      <w:bookmarkEnd w:id="86"/>
+      <w:bookmarkEnd w:id="87"/>
     </w:p>
     <w:tbl>
       <w:tblPr>
@@ -40122,11 +40281,11 @@
       <w:pPr>
         <w:pStyle w:val="Titre2"/>
       </w:pPr>
-      <w:bookmarkStart w:id="87" w:name="_Toc435433883"/>
+      <w:bookmarkStart w:id="88" w:name="_Toc435433883"/>
       <w:r>
         <w:t>REQ-5-10 Faire des rapports</w:t>
       </w:r>
-      <w:bookmarkEnd w:id="87"/>
+      <w:bookmarkEnd w:id="88"/>
     </w:p>
     <w:tbl>
       <w:tblPr>
@@ -40393,11 +40552,11 @@
       <w:pPr>
         <w:pStyle w:val="Titre2"/>
       </w:pPr>
-      <w:bookmarkStart w:id="88" w:name="_Toc435433884"/>
+      <w:bookmarkStart w:id="89" w:name="_Toc435433884"/>
       <w:r>
         <w:t>REQ-5-11 Permettre le suivi du matériel</w:t>
       </w:r>
-      <w:bookmarkEnd w:id="88"/>
+      <w:bookmarkEnd w:id="89"/>
     </w:p>
     <w:tbl>
       <w:tblPr>
@@ -40522,8 +40681,6 @@
         </w:rPr>
         <w:t>Exigé par Jean Joly, recommandé par Jannie</w:t>
       </w:r>
-      <w:bookmarkStart w:id="89" w:name="_GoBack"/>
-      <w:bookmarkEnd w:id="89"/>
     </w:p>
     <w:p>
       <w:pPr>
@@ -43181,7 +43338,7 @@
         <w:sz w:val="24"/>
         <w:szCs w:val="24"/>
       </w:rPr>
-      <w:t>51</w:t>
+      <w:t>8</w:t>
     </w:r>
     <w:r>
       <w:rPr>
@@ -43233,7 +43390,6 @@
         <w:dataBinding w:prefixMappings="xmlns:ns0='http://schemas.openxmlformats.org/package/2006/metadata/core-properties' xmlns:ns1='http://purl.org/dc/elements/1.1/'" w:xpath="/ns0:coreProperties[1]/ns1:title[1]" w:storeItemID="{6C3C8BC8-F283-45AE-878A-BAB7291924A1}"/>
         <w:text/>
       </w:sdtPr>
-      <w:sdtEndPr/>
       <w:sdtContent>
         <w:r>
           <w:rPr>
@@ -43265,7 +43421,6 @@
         <w:dataBinding w:prefixMappings="xmlns:ns0='http://schemas.openxmlformats.org/package/2006/metadata/core-properties' xmlns:ns1='http://purl.org/dc/elements/1.1/'" w:xpath="/ns0:coreProperties[1]/ns1:title[1]" w:storeItemID="{6C3C8BC8-F283-45AE-878A-BAB7291924A1}"/>
         <w:text/>
       </w:sdtPr>
-      <w:sdtEndPr/>
       <w:sdtContent>
         <w:r>
           <w:rPr>
@@ -45923,7 +46078,6 @@
   <w:style w:type="character" w:default="1" w:styleId="Policepardfaut">
     <w:name w:val="Default Paragraph Font"/>
     <w:uiPriority w:val="1"/>
-    <w:semiHidden/>
     <w:unhideWhenUsed/>
   </w:style>
   <w:style w:type="table" w:default="1" w:styleId="TableauNormal">
@@ -47513,7 +47667,6 @@
   <w:style w:type="character" w:default="1" w:styleId="Policepardfaut">
     <w:name w:val="Default Paragraph Font"/>
     <w:uiPriority w:val="1"/>
-    <w:semiHidden/>
     <w:unhideWhenUsed/>
   </w:style>
   <w:style w:type="table" w:default="1" w:styleId="TableauNormal">
@@ -48978,7 +49131,7 @@
   <a:extraClrSchemeLst/>
   <a:extLst>
     <a:ext uri="{05A4C25C-085E-4340-85A3-A5531E510DB2}">
-      <thm15:themeFamily xmlns="" xmlns:thm15="http://schemas.microsoft.com/office/thememl/2012/main" name="Office Theme" id="{62F939B6-93AF-4DB8-9C6B-D6C7DFDC589F}" vid="{4A3C46E8-61CC-4603-A589-7422A47A8E4A}"/>
+      <thm15:themeFamily xmlns:thm15="http://schemas.microsoft.com/office/thememl/2012/main" xmlns="" name="Office Theme" id="{62F939B6-93AF-4DB8-9C6B-D6C7DFDC589F}" vid="{4A3C46E8-61CC-4603-A589-7422A47A8E4A}"/>
     </a:ext>
   </a:extLst>
 </a:theme>
@@ -49004,7 +49157,7 @@
 </file>
 
 <file path=customXml/itemProps2.xml><?xml version="1.0" encoding="utf-8"?>
-<ds:datastoreItem xmlns:ds="http://schemas.openxmlformats.org/officeDocument/2006/customXml" ds:itemID="{C1D78BB2-DFA0-43FB-A8BB-D8E1A4227EA1}">
+<ds:datastoreItem xmlns:ds="http://schemas.openxmlformats.org/officeDocument/2006/customXml" ds:itemID="{A040039D-2E27-4427-B330-AD58B7FACC28}">
   <ds:schemaRefs>
     <ds:schemaRef ds:uri="http://schemas.openxmlformats.org/officeDocument/2006/bibliography"/>
   </ds:schemaRefs>

</xml_diff>